<commit_message>
update minggu 11 rabu
</commit_message>
<xml_diff>
--- a/Rabu/Capita Selecta/2113191079 - Isep Lutpi Nur.docx
+++ b/Rabu/Capita Selecta/2113191079 - Isep Lutpi Nur.docx
@@ -295,6 +295,19 @@
         <w:jc w:val="center"/>
         <w:rPr>
           <w:sz w:val="20"/>
+        </w:rPr>
+      </w:pPr>
+    </w:p>
+    <w:p>
+      <w:pPr>
+        <w:pStyle w:val="BodyText"/>
+        <w:spacing w:line="360" w:lineRule="auto"/>
+        <w:jc w:val="center"/>
+        <w:rPr>
+          <w:b/>
+          <w:bCs/>
+          <w:noProof/>
+          <w:lang w:val="en-US"/>
         </w:rPr>
       </w:pPr>
     </w:p>
@@ -507,6 +520,7 @@
           <w:sz w:val="28"/>
           <w:szCs w:val="28"/>
         </w:rPr>
+        <w:lastRenderedPageBreak/>
         <w:br w:type="page"/>
       </w:r>
     </w:p>

</xml_diff>